<commit_message>
Add publisher creating, removing and getting total list. Update doc
</commit_message>
<xml_diff>
--- a/doc/РПЗ Желудков А.В.docx
+++ b/doc/РПЗ Желудков А.В.docx
@@ -34,17 +34,7 @@
           <w:sz w:val="28"/>
           <w:szCs w:val="24"/>
         </w:rPr>
-        <w:t>Система проверки соответствия с</w:t>
-      </w:r>
-      <w:bookmarkStart w:id="0" w:name="_GoBack"/>
-      <w:bookmarkEnd w:id="0"/>
-      <w:r>
-        <w:rPr>
-          <w:rFonts w:ascii="Times New Roman" w:hAnsi="Times New Roman" w:cs="Times New Roman"/>
-          <w:sz w:val="28"/>
-          <w:szCs w:val="24"/>
-        </w:rPr>
-        <w:t>писка литературы правилам оформления</w:t>
+        <w:t>Система проверки соответствия списка литературы правилам оформления</w:t>
       </w:r>
       <w:r>
         <w:rPr>
@@ -923,8 +913,8 @@
           <w:szCs w:val="28"/>
         </w:rPr>
       </w:pPr>
-      <w:bookmarkStart w:id="1" w:name="_Toc232259686"/>
-      <w:bookmarkStart w:id="2" w:name="_Toc232259687"/>
+      <w:bookmarkStart w:id="0" w:name="_Toc232259686"/>
+      <w:bookmarkStart w:id="1" w:name="_Toc232259687"/>
       <w:r>
         <w:rPr>
           <w:sz w:val="28"/>
@@ -932,7 +922,7 @@
         </w:rPr>
         <w:t>Принятые сокращения</w:t>
       </w:r>
-      <w:bookmarkEnd w:id="1"/>
+      <w:bookmarkEnd w:id="0"/>
     </w:p>
     <w:tbl>
       <w:tblPr>
@@ -1104,7 +1094,7 @@
           </w:p>
         </w:tc>
       </w:tr>
-      <w:bookmarkEnd w:id="2"/>
+      <w:bookmarkEnd w:id="1"/>
     </w:tbl>
     <w:p>
       <w:pPr>
@@ -1120,11 +1110,11 @@
       <w:pPr>
         <w:pStyle w:val="212"/>
       </w:pPr>
-      <w:bookmarkStart w:id="3" w:name="_Toc232259688"/>
+      <w:bookmarkStart w:id="2" w:name="_Toc232259688"/>
       <w:r>
         <w:t>Краткое описание предметной области</w:t>
       </w:r>
-      <w:bookmarkEnd w:id="3"/>
+      <w:bookmarkEnd w:id="2"/>
     </w:p>
     <w:p>
       <w:pPr>
@@ -1495,6 +1485,7 @@
           <w:rFonts w:ascii="Times New Roman" w:hAnsi="Times New Roman" w:cs="Times New Roman"/>
           <w:sz w:val="24"/>
           <w:szCs w:val="24"/>
+          <w:lang w:val="en-US"/>
         </w:rPr>
       </w:pPr>
       <w:r>
@@ -1575,6 +1566,1931 @@
         </w:rPr>
         <w:t>, однако к автоматизированной проверке списка литературы по правилам различных стандартов и издательств он не имеет никакого отношения.</w:t>
       </w:r>
+    </w:p>
+    <w:p>
+      <w:pPr>
+        <w:spacing w:line="360" w:lineRule="auto"/>
+        <w:contextualSpacing/>
+        <w:jc w:val="both"/>
+        <w:rPr>
+          <w:rFonts w:ascii="Times New Roman" w:hAnsi="Times New Roman" w:cs="Times New Roman"/>
+          <w:sz w:val="24"/>
+          <w:szCs w:val="24"/>
+          <w:lang w:val="en-US"/>
+        </w:rPr>
+      </w:pPr>
+    </w:p>
+    <w:p>
+      <w:pPr>
+        <w:spacing w:line="360" w:lineRule="auto"/>
+        <w:contextualSpacing/>
+        <w:jc w:val="both"/>
+        <w:rPr>
+          <w:rFonts w:ascii="Times New Roman" w:hAnsi="Times New Roman" w:cs="Times New Roman"/>
+          <w:b/>
+          <w:sz w:val="28"/>
+          <w:szCs w:val="24"/>
+        </w:rPr>
+      </w:pPr>
+      <w:r>
+        <w:rPr>
+          <w:rFonts w:ascii="Times New Roman" w:hAnsi="Times New Roman" w:cs="Times New Roman"/>
+          <w:b/>
+          <w:sz w:val="28"/>
+          <w:szCs w:val="24"/>
+        </w:rPr>
+        <w:t>Описание системы</w:t>
+      </w:r>
+    </w:p>
+    <w:p>
+      <w:pPr>
+        <w:spacing w:line="360" w:lineRule="auto"/>
+        <w:contextualSpacing/>
+        <w:jc w:val="both"/>
+        <w:rPr>
+          <w:rFonts w:ascii="Times New Roman" w:hAnsi="Times New Roman" w:cs="Times New Roman"/>
+          <w:color w:val="000000"/>
+          <w:sz w:val="24"/>
+        </w:rPr>
+      </w:pPr>
+      <w:r>
+        <w:rPr>
+          <w:rFonts w:ascii="Times New Roman" w:hAnsi="Times New Roman" w:cs="Times New Roman"/>
+          <w:b/>
+          <w:sz w:val="28"/>
+          <w:szCs w:val="24"/>
+        </w:rPr>
+        <w:tab/>
+      </w:r>
+      <w:bookmarkStart w:id="3" w:name="_Toc422055738"/>
+      <w:bookmarkStart w:id="4" w:name="_Toc421049470"/>
+      <w:bookmarkStart w:id="5" w:name="_Toc421048960"/>
+      <w:r>
+        <w:rPr>
+          <w:rFonts w:ascii="Times New Roman" w:hAnsi="Times New Roman" w:cs="Times New Roman"/>
+          <w:color w:val="000000"/>
+          <w:sz w:val="24"/>
+        </w:rPr>
+        <w:t>Проект должен представлять собой портал, на котором любой пользователь сможет проверить свой список литературы на соответствие правилам оформления выбранного им издателя. Каждый издатель регистрируется на портале, указывает информацию о себе: название, адрес, телефон,</w:t>
+      </w:r>
+      <w:r>
+        <w:rPr>
+          <w:rFonts w:ascii="Times New Roman" w:hAnsi="Times New Roman" w:cs="Times New Roman"/>
+          <w:color w:val="000000"/>
+          <w:sz w:val="24"/>
+        </w:rPr>
+        <w:t xml:space="preserve"> </w:t>
+      </w:r>
+      <w:r>
+        <w:rPr>
+          <w:rFonts w:ascii="Times New Roman" w:hAnsi="Times New Roman" w:cs="Times New Roman"/>
+          <w:color w:val="000000"/>
+          <w:sz w:val="24"/>
+          <w:lang w:val="en-US"/>
+        </w:rPr>
+        <w:t>e</w:t>
+      </w:r>
+      <w:r>
+        <w:rPr>
+          <w:rFonts w:ascii="Times New Roman" w:hAnsi="Times New Roman" w:cs="Times New Roman"/>
+          <w:color w:val="000000"/>
+          <w:sz w:val="24"/>
+        </w:rPr>
+        <w:t>-</w:t>
+      </w:r>
+      <w:r>
+        <w:rPr>
+          <w:rFonts w:ascii="Times New Roman" w:hAnsi="Times New Roman" w:cs="Times New Roman"/>
+          <w:color w:val="000000"/>
+          <w:sz w:val="24"/>
+          <w:lang w:val="en-US"/>
+        </w:rPr>
+        <w:t>mail</w:t>
+      </w:r>
+      <w:r>
+        <w:rPr>
+          <w:rFonts w:ascii="Times New Roman" w:hAnsi="Times New Roman" w:cs="Times New Roman"/>
+          <w:color w:val="000000"/>
+          <w:sz w:val="24"/>
+        </w:rPr>
+        <w:t>,</w:t>
+      </w:r>
+      <w:r>
+        <w:rPr>
+          <w:rFonts w:ascii="Times New Roman" w:hAnsi="Times New Roman" w:cs="Times New Roman"/>
+          <w:color w:val="000000"/>
+          <w:sz w:val="24"/>
+        </w:rPr>
+        <w:t xml:space="preserve"> правила оформления с примерами в тестовом виде в качестве справочных данных и в виде допустимого набора элементов (регулярное выражение или его упрощённый аналог, создаваемый из готовых блоков). На основе этой информации пользователи, посещающие портал, выбирают шаблон</w:t>
+      </w:r>
+      <w:r>
+        <w:rPr>
+          <w:rFonts w:ascii="Times New Roman" w:hAnsi="Times New Roman" w:cs="Times New Roman"/>
+          <w:color w:val="000000"/>
+          <w:sz w:val="24"/>
+        </w:rPr>
+        <w:t xml:space="preserve"> (на каждого издателя подразумевается один шаблон)</w:t>
+      </w:r>
+      <w:r>
+        <w:rPr>
+          <w:rFonts w:ascii="Times New Roman" w:hAnsi="Times New Roman" w:cs="Times New Roman"/>
+          <w:color w:val="000000"/>
+          <w:sz w:val="24"/>
+        </w:rPr>
+        <w:t xml:space="preserve"> для проверки библиографического списка и в результате получают информацию о тех его элементах, которые оформлены неправильно.</w:t>
+      </w:r>
+      <w:bookmarkEnd w:id="3"/>
+      <w:bookmarkEnd w:id="4"/>
+      <w:bookmarkEnd w:id="5"/>
+      <w:r>
+        <w:rPr>
+          <w:rFonts w:ascii="Times New Roman" w:hAnsi="Times New Roman" w:cs="Times New Roman"/>
+          <w:color w:val="000000"/>
+          <w:sz w:val="24"/>
+        </w:rPr>
+        <w:t xml:space="preserve"> На рисунке 1 отображена схема предметной области.</w:t>
+      </w:r>
+    </w:p>
+    <w:p>
+      <w:pPr>
+        <w:spacing w:line="360" w:lineRule="auto"/>
+        <w:jc w:val="center"/>
+        <w:rPr>
+          <w:rFonts w:ascii="Times New Roman" w:hAnsi="Times New Roman" w:cs="Times New Roman"/>
+          <w:sz w:val="24"/>
+          <w:szCs w:val="24"/>
+        </w:rPr>
+      </w:pPr>
+      <w:r>
+        <w:rPr>
+          <w:rFonts w:ascii="Times New Roman" w:hAnsi="Times New Roman" w:cs="Times New Roman"/>
+          <w:noProof/>
+          <w:sz w:val="24"/>
+          <w:szCs w:val="24"/>
+          <w:lang w:eastAsia="ru-RU"/>
+        </w:rPr>
+        <w:drawing>
+          <wp:inline distT="0" distB="0" distL="0" distR="0" wp14:anchorId="43D5B5C3" wp14:editId="78AADC98">
+            <wp:extent cx="4600575" cy="2847975"/>
+            <wp:effectExtent l="0" t="0" r="9525" b="9525"/>
+            <wp:docPr id="2" name="Рисунок 2" descr="C:\Users\Антон\Desktop\Бауманка\методология программной инженерии\ТЗ\Рис 1. Схема предметной области.jpg"/>
+            <wp:cNvGraphicFramePr>
+              <a:graphicFrameLocks xmlns:a="http://schemas.openxmlformats.org/drawingml/2006/main" noChangeAspect="1"/>
+            </wp:cNvGraphicFramePr>
+            <a:graphic xmlns:a="http://schemas.openxmlformats.org/drawingml/2006/main">
+              <a:graphicData uri="http://schemas.openxmlformats.org/drawingml/2006/picture">
+                <pic:pic xmlns:pic="http://schemas.openxmlformats.org/drawingml/2006/picture">
+                  <pic:nvPicPr>
+                    <pic:cNvPr id="0" name="Picture 2" descr="C:\Users\Антон\Desktop\Бауманка\методология программной инженерии\ТЗ\Рис 1. Схема предметной области.jpg"/>
+                    <pic:cNvPicPr>
+                      <a:picLocks noChangeAspect="1" noChangeArrowheads="1"/>
+                    </pic:cNvPicPr>
+                  </pic:nvPicPr>
+                  <pic:blipFill>
+                    <a:blip r:embed="rId9">
+                      <a:extLst>
+                        <a:ext uri="{28A0092B-C50C-407E-A947-70E740481C1C}">
+                          <a14:useLocalDpi xmlns:a14="http://schemas.microsoft.com/office/drawing/2010/main" val="0"/>
+                        </a:ext>
+                      </a:extLst>
+                    </a:blip>
+                    <a:srcRect/>
+                    <a:stretch>
+                      <a:fillRect/>
+                    </a:stretch>
+                  </pic:blipFill>
+                  <pic:spPr bwMode="auto">
+                    <a:xfrm>
+                      <a:off x="0" y="0"/>
+                      <a:ext cx="4600003" cy="2847621"/>
+                    </a:xfrm>
+                    <a:prstGeom prst="rect">
+                      <a:avLst/>
+                    </a:prstGeom>
+                    <a:noFill/>
+                    <a:ln>
+                      <a:noFill/>
+                    </a:ln>
+                  </pic:spPr>
+                </pic:pic>
+              </a:graphicData>
+            </a:graphic>
+          </wp:inline>
+        </w:drawing>
+      </w:r>
+    </w:p>
+    <w:p>
+      <w:pPr>
+        <w:spacing w:line="360" w:lineRule="auto"/>
+        <w:jc w:val="center"/>
+        <w:rPr>
+          <w:rFonts w:ascii="Times New Roman" w:hAnsi="Times New Roman" w:cs="Times New Roman"/>
+          <w:sz w:val="24"/>
+          <w:szCs w:val="24"/>
+        </w:rPr>
+      </w:pPr>
+      <w:r>
+        <w:rPr>
+          <w:rFonts w:ascii="Times New Roman" w:hAnsi="Times New Roman" w:cs="Times New Roman"/>
+          <w:sz w:val="24"/>
+          <w:szCs w:val="24"/>
+        </w:rPr>
+        <w:t>Рис. 1. Схема предметной области.</w:t>
+      </w:r>
+    </w:p>
+    <w:p>
+      <w:pPr>
+        <w:spacing w:line="360" w:lineRule="auto"/>
+        <w:contextualSpacing/>
+        <w:jc w:val="both"/>
+        <w:rPr>
+          <w:rFonts w:ascii="Times New Roman" w:hAnsi="Times New Roman" w:cs="Times New Roman"/>
+          <w:b/>
+          <w:bCs/>
+          <w:color w:val="000000"/>
+          <w:sz w:val="28"/>
+        </w:rPr>
+      </w:pPr>
+      <w:r>
+        <w:rPr>
+          <w:rFonts w:ascii="Times New Roman" w:hAnsi="Times New Roman" w:cs="Times New Roman"/>
+          <w:b/>
+          <w:bCs/>
+          <w:color w:val="000000"/>
+          <w:sz w:val="28"/>
+        </w:rPr>
+        <w:t>Назначение разработки</w:t>
+      </w:r>
+    </w:p>
+    <w:p>
+      <w:pPr>
+        <w:spacing w:line="360" w:lineRule="auto"/>
+        <w:ind w:firstLine="708"/>
+        <w:contextualSpacing/>
+        <w:jc w:val="both"/>
+        <w:rPr>
+          <w:rFonts w:ascii="Times New Roman" w:hAnsi="Times New Roman" w:cs="Times New Roman"/>
+          <w:sz w:val="24"/>
+          <w:szCs w:val="24"/>
+        </w:rPr>
+      </w:pPr>
+      <w:r>
+        <w:rPr>
+          <w:rFonts w:ascii="Times New Roman" w:hAnsi="Times New Roman" w:cs="Times New Roman"/>
+          <w:sz w:val="24"/>
+          <w:szCs w:val="24"/>
+        </w:rPr>
+        <w:lastRenderedPageBreak/>
+        <w:t>РП «</w:t>
+      </w:r>
+      <w:r>
+        <w:rPr>
+          <w:rFonts w:ascii="Times New Roman" w:hAnsi="Times New Roman" w:cs="Times New Roman"/>
+          <w:sz w:val="24"/>
+          <w:szCs w:val="24"/>
+        </w:rPr>
+        <w:t>Система проверки соответствия списка литературы правилам оформления</w:t>
+      </w:r>
+      <w:r>
+        <w:rPr>
+          <w:rFonts w:ascii="Times New Roman" w:hAnsi="Times New Roman" w:cs="Times New Roman"/>
+          <w:sz w:val="24"/>
+          <w:szCs w:val="24"/>
+        </w:rPr>
+        <w:t>» предназначена для сбора общей базы данных с требованиями издателей к правилам оформления и предоставления пользователям возможности проверки своего библиографического списка по выбранному шаблону.</w:t>
+      </w:r>
+    </w:p>
+    <w:p>
+      <w:pPr>
+        <w:spacing w:line="360" w:lineRule="auto"/>
+        <w:ind w:firstLine="708"/>
+        <w:contextualSpacing/>
+        <w:jc w:val="both"/>
+        <w:rPr>
+          <w:rFonts w:ascii="Times New Roman" w:hAnsi="Times New Roman" w:cs="Times New Roman"/>
+          <w:sz w:val="24"/>
+          <w:szCs w:val="24"/>
+        </w:rPr>
+      </w:pPr>
+    </w:p>
+    <w:p>
+      <w:pPr>
+        <w:pStyle w:val="2"/>
+        <w:spacing w:line="360" w:lineRule="auto"/>
+        <w:contextualSpacing/>
+        <w:rPr>
+          <w:rFonts w:ascii="Times New Roman" w:hAnsi="Times New Roman" w:cs="Times New Roman"/>
+          <w:color w:val="000000"/>
+          <w:sz w:val="28"/>
+          <w:szCs w:val="24"/>
+        </w:rPr>
+      </w:pPr>
+      <w:bookmarkStart w:id="6" w:name="_Toc305754879"/>
+      <w:bookmarkStart w:id="7" w:name="_Toc422065442"/>
+      <w:bookmarkStart w:id="8" w:name="_Toc422055743"/>
+      <w:bookmarkStart w:id="9" w:name="_Toc421049477"/>
+      <w:bookmarkStart w:id="10" w:name="_Toc421048967"/>
+      <w:bookmarkStart w:id="11" w:name="_Toc389166657"/>
+      <w:bookmarkStart w:id="12" w:name="_Toc385795061"/>
+      <w:bookmarkStart w:id="13" w:name="_Toc232259700"/>
+      <w:r>
+        <w:rPr>
+          <w:rFonts w:ascii="Times New Roman" w:hAnsi="Times New Roman" w:cs="Times New Roman"/>
+          <w:bCs w:val="0"/>
+          <w:color w:val="000000"/>
+          <w:sz w:val="28"/>
+          <w:szCs w:val="24"/>
+        </w:rPr>
+        <w:t>Функциональные требования к порталу с точки зрения пользователя</w:t>
+      </w:r>
+      <w:bookmarkEnd w:id="6"/>
+      <w:bookmarkEnd w:id="7"/>
+      <w:bookmarkEnd w:id="8"/>
+      <w:bookmarkEnd w:id="9"/>
+      <w:bookmarkEnd w:id="10"/>
+      <w:bookmarkEnd w:id="11"/>
+      <w:bookmarkEnd w:id="12"/>
+    </w:p>
+    <w:p>
+      <w:pPr>
+        <w:pStyle w:val="a4"/>
+        <w:contextualSpacing/>
+        <w:rPr>
+          <w:color w:val="000000"/>
+          <w:szCs w:val="24"/>
+        </w:rPr>
+      </w:pPr>
+      <w:r>
+        <w:rPr>
+          <w:color w:val="000000"/>
+          <w:szCs w:val="24"/>
+        </w:rPr>
+        <w:t>Портал должен обеспечивать реализацию следующих функций:</w:t>
+      </w:r>
+    </w:p>
+    <w:p>
+      <w:pPr>
+        <w:pStyle w:val="ListParagraph124"/>
+        <w:numPr>
+          <w:ilvl w:val="0"/>
+          <w:numId w:val="4"/>
+        </w:numPr>
+        <w:spacing w:line="360" w:lineRule="auto"/>
+        <w:contextualSpacing/>
+        <w:rPr>
+          <w:color w:val="000000"/>
+        </w:rPr>
+      </w:pPr>
+      <w:r>
+        <w:rPr>
+          <w:color w:val="000000"/>
+        </w:rPr>
+        <w:t xml:space="preserve">Система должна обеспечивать регистрацию </w:t>
+      </w:r>
+      <w:r>
+        <w:rPr>
+          <w:color w:val="000000"/>
+        </w:rPr>
+        <w:t>издателей</w:t>
+      </w:r>
+      <w:r>
+        <w:rPr>
+          <w:color w:val="000000"/>
+        </w:rPr>
+        <w:t xml:space="preserve"> с </w:t>
+      </w:r>
+      <w:proofErr w:type="spellStart"/>
+      <w:r>
+        <w:rPr>
+          <w:color w:val="000000"/>
+        </w:rPr>
+        <w:t>валидацией</w:t>
+      </w:r>
+      <w:proofErr w:type="spellEnd"/>
+      <w:r>
+        <w:rPr>
+          <w:color w:val="000000"/>
+        </w:rPr>
+        <w:t xml:space="preserve"> вводимых данных.</w:t>
+      </w:r>
+    </w:p>
+    <w:p>
+      <w:pPr>
+        <w:pStyle w:val="ListParagraph124"/>
+        <w:numPr>
+          <w:ilvl w:val="0"/>
+          <w:numId w:val="4"/>
+        </w:numPr>
+        <w:spacing w:line="360" w:lineRule="auto"/>
+        <w:contextualSpacing/>
+        <w:rPr>
+          <w:color w:val="000000"/>
+        </w:rPr>
+      </w:pPr>
+      <w:r>
+        <w:rPr>
+          <w:color w:val="000000"/>
+        </w:rPr>
+        <w:t xml:space="preserve">Система должна обеспечивать аутентификацию </w:t>
+      </w:r>
+      <w:r>
+        <w:rPr>
+          <w:color w:val="000000"/>
+        </w:rPr>
+        <w:t>издателей</w:t>
+      </w:r>
+      <w:r>
+        <w:rPr>
+          <w:color w:val="000000"/>
+        </w:rPr>
+        <w:t>.</w:t>
+      </w:r>
+    </w:p>
+    <w:p>
+      <w:pPr>
+        <w:pStyle w:val="ListParagraph124"/>
+        <w:numPr>
+          <w:ilvl w:val="0"/>
+          <w:numId w:val="4"/>
+        </w:numPr>
+        <w:spacing w:line="360" w:lineRule="auto"/>
+        <w:contextualSpacing/>
+        <w:rPr>
+          <w:color w:val="000000"/>
+        </w:rPr>
+      </w:pPr>
+      <w:r>
+        <w:rPr>
+          <w:color w:val="000000"/>
+        </w:rPr>
+        <w:t xml:space="preserve">Система должна обеспечивать разделение </w:t>
+      </w:r>
+      <w:r>
+        <w:rPr>
+          <w:color w:val="000000"/>
+        </w:rPr>
+        <w:t>клиентов</w:t>
+      </w:r>
+      <w:r>
+        <w:rPr>
+          <w:color w:val="000000"/>
+        </w:rPr>
+        <w:t xml:space="preserve"> на три роли:</w:t>
+      </w:r>
+    </w:p>
+    <w:p>
+      <w:pPr>
+        <w:pStyle w:val="ListParagraph124"/>
+        <w:numPr>
+          <w:ilvl w:val="1"/>
+          <w:numId w:val="5"/>
+        </w:numPr>
+        <w:spacing w:line="360" w:lineRule="auto"/>
+        <w:contextualSpacing/>
+        <w:rPr>
+          <w:color w:val="000000"/>
+        </w:rPr>
+      </w:pPr>
+      <w:r>
+        <w:rPr>
+          <w:color w:val="000000"/>
+        </w:rPr>
+        <w:t>пользователь</w:t>
+      </w:r>
+      <w:r>
+        <w:rPr>
+          <w:color w:val="000000"/>
+        </w:rPr>
+        <w:t>;</w:t>
+      </w:r>
+    </w:p>
+    <w:p>
+      <w:pPr>
+        <w:pStyle w:val="ListParagraph124"/>
+        <w:numPr>
+          <w:ilvl w:val="1"/>
+          <w:numId w:val="5"/>
+        </w:numPr>
+        <w:spacing w:line="360" w:lineRule="auto"/>
+        <w:contextualSpacing/>
+        <w:rPr>
+          <w:color w:val="000000"/>
+        </w:rPr>
+      </w:pPr>
+      <w:r>
+        <w:rPr>
+          <w:color w:val="000000"/>
+        </w:rPr>
+        <w:t>издатель;</w:t>
+      </w:r>
+    </w:p>
+    <w:p>
+      <w:pPr>
+        <w:pStyle w:val="ListParagraph124"/>
+        <w:numPr>
+          <w:ilvl w:val="1"/>
+          <w:numId w:val="5"/>
+        </w:numPr>
+        <w:spacing w:line="360" w:lineRule="auto"/>
+        <w:contextualSpacing/>
+        <w:rPr>
+          <w:color w:val="000000"/>
+        </w:rPr>
+      </w:pPr>
+      <w:r>
+        <w:rPr>
+          <w:color w:val="000000"/>
+        </w:rPr>
+        <w:t>администратор.</w:t>
+      </w:r>
+    </w:p>
+    <w:bookmarkEnd w:id="13"/>
+    <w:p>
+      <w:pPr>
+        <w:pStyle w:val="ListParagraph124"/>
+        <w:numPr>
+          <w:ilvl w:val="0"/>
+          <w:numId w:val="4"/>
+        </w:numPr>
+        <w:spacing w:line="360" w:lineRule="auto"/>
+        <w:contextualSpacing/>
+        <w:rPr>
+          <w:color w:val="000000"/>
+        </w:rPr>
+      </w:pPr>
+      <w:r>
+        <w:rPr>
+          <w:color w:val="000000"/>
+        </w:rPr>
+        <w:t xml:space="preserve">Система должна предоставлять </w:t>
+      </w:r>
+      <w:r>
+        <w:rPr>
+          <w:b/>
+          <w:bCs/>
+          <w:color w:val="000000"/>
+        </w:rPr>
+        <w:t>издателю</w:t>
+      </w:r>
+      <w:r>
+        <w:rPr>
+          <w:color w:val="000000"/>
+        </w:rPr>
+        <w:t xml:space="preserve"> следующие функции:</w:t>
+      </w:r>
+    </w:p>
+    <w:p>
+      <w:pPr>
+        <w:pStyle w:val="ListParagraph124"/>
+        <w:numPr>
+          <w:ilvl w:val="0"/>
+          <w:numId w:val="6"/>
+        </w:numPr>
+        <w:spacing w:line="360" w:lineRule="auto"/>
+        <w:contextualSpacing/>
+        <w:rPr>
+          <w:color w:val="000000"/>
+        </w:rPr>
+      </w:pPr>
+      <w:r>
+        <w:rPr>
+          <w:color w:val="000000"/>
+        </w:rPr>
+        <w:t>просмотр и изменение справочной информации о себе</w:t>
+      </w:r>
+      <w:r>
+        <w:rPr>
+          <w:color w:val="000000"/>
+        </w:rPr>
+        <w:t>;</w:t>
+      </w:r>
+    </w:p>
+    <w:p>
+      <w:pPr>
+        <w:pStyle w:val="ListParagraph124"/>
+        <w:numPr>
+          <w:ilvl w:val="0"/>
+          <w:numId w:val="6"/>
+        </w:numPr>
+        <w:spacing w:line="360" w:lineRule="auto"/>
+        <w:contextualSpacing/>
+        <w:rPr>
+          <w:color w:val="000000"/>
+        </w:rPr>
+      </w:pPr>
+      <w:r>
+        <w:rPr>
+          <w:color w:val="000000"/>
+        </w:rPr>
+        <w:t>просмотр и изменение собственных правил оформления списка литературы</w:t>
+      </w:r>
+      <w:r>
+        <w:rPr>
+          <w:color w:val="000000"/>
+        </w:rPr>
+        <w:t>;</w:t>
+      </w:r>
+    </w:p>
+    <w:p>
+      <w:pPr>
+        <w:pStyle w:val="ListParagraph124"/>
+        <w:numPr>
+          <w:ilvl w:val="0"/>
+          <w:numId w:val="4"/>
+        </w:numPr>
+        <w:spacing w:line="360" w:lineRule="auto"/>
+        <w:contextualSpacing/>
+        <w:rPr>
+          <w:color w:val="000000"/>
+        </w:rPr>
+      </w:pPr>
+      <w:r>
+        <w:rPr>
+          <w:color w:val="000000"/>
+        </w:rPr>
+        <w:t xml:space="preserve">Система должна предоставлять </w:t>
+      </w:r>
+      <w:r>
+        <w:rPr>
+          <w:b/>
+          <w:bCs/>
+          <w:color w:val="000000"/>
+        </w:rPr>
+        <w:t>администратору</w:t>
+      </w:r>
+      <w:r>
+        <w:rPr>
+          <w:color w:val="000000"/>
+        </w:rPr>
+        <w:t xml:space="preserve"> следующие функции:</w:t>
+      </w:r>
+    </w:p>
+    <w:p>
+      <w:pPr>
+        <w:pStyle w:val="ListParagraph124"/>
+        <w:numPr>
+          <w:ilvl w:val="0"/>
+          <w:numId w:val="7"/>
+        </w:numPr>
+        <w:spacing w:line="360" w:lineRule="auto"/>
+        <w:contextualSpacing/>
+        <w:rPr>
+          <w:color w:val="000000"/>
+        </w:rPr>
+      </w:pPr>
+      <w:r>
+        <w:rPr>
+          <w:color w:val="000000"/>
+        </w:rPr>
+        <w:t>просмотр списка издателей и удаление элементов из него</w:t>
+      </w:r>
+      <w:r>
+        <w:rPr>
+          <w:color w:val="000000"/>
+        </w:rPr>
+        <w:t>;</w:t>
+      </w:r>
+    </w:p>
+    <w:p>
+      <w:pPr>
+        <w:pStyle w:val="ListParagraph124"/>
+        <w:numPr>
+          <w:ilvl w:val="0"/>
+          <w:numId w:val="7"/>
+        </w:numPr>
+        <w:spacing w:line="360" w:lineRule="auto"/>
+        <w:contextualSpacing/>
+        <w:rPr>
+          <w:color w:val="000000"/>
+        </w:rPr>
+      </w:pPr>
+      <w:r>
+        <w:rPr>
+          <w:color w:val="000000"/>
+        </w:rPr>
+        <w:t>добавление правил нового издателя в список шаблонов по его запросу;</w:t>
+      </w:r>
+    </w:p>
+    <w:p>
+      <w:pPr>
+        <w:pStyle w:val="ListParagraph124"/>
+        <w:numPr>
+          <w:ilvl w:val="0"/>
+          <w:numId w:val="7"/>
+        </w:numPr>
+        <w:spacing w:line="360" w:lineRule="auto"/>
+        <w:contextualSpacing/>
+        <w:rPr>
+          <w:color w:val="000000"/>
+        </w:rPr>
+      </w:pPr>
+      <w:r>
+        <w:rPr>
+          <w:color w:val="000000"/>
+        </w:rPr>
+        <w:t>удаление издателя из списка шаблонов с поясняющим сообщением;</w:t>
+      </w:r>
+    </w:p>
+    <w:p>
+      <w:pPr>
+        <w:pStyle w:val="ListParagraph124"/>
+        <w:numPr>
+          <w:ilvl w:val="0"/>
+          <w:numId w:val="7"/>
+        </w:numPr>
+        <w:spacing w:line="360" w:lineRule="auto"/>
+        <w:contextualSpacing/>
+        <w:rPr>
+          <w:color w:val="000000"/>
+        </w:rPr>
+      </w:pPr>
+      <w:r>
+        <w:rPr>
+          <w:color w:val="000000"/>
+        </w:rPr>
+        <w:t xml:space="preserve">возможность </w:t>
+      </w:r>
+      <w:r>
+        <w:rPr>
+          <w:color w:val="000000"/>
+        </w:rPr>
+        <w:t>настройки узлов системы;</w:t>
+      </w:r>
+    </w:p>
+    <w:p>
+      <w:pPr>
+        <w:pStyle w:val="ListParagraph124"/>
+        <w:numPr>
+          <w:ilvl w:val="0"/>
+          <w:numId w:val="7"/>
+        </w:numPr>
+        <w:spacing w:line="360" w:lineRule="auto"/>
+        <w:contextualSpacing/>
+        <w:rPr>
+          <w:color w:val="000000"/>
+        </w:rPr>
+      </w:pPr>
+      <w:r>
+        <w:rPr>
+          <w:color w:val="000000"/>
+        </w:rPr>
+        <w:t>возможность «горячего» конфигурирования узлов (без рестарта).</w:t>
+      </w:r>
+    </w:p>
+    <w:p>
+      <w:pPr>
+        <w:pStyle w:val="ListParagraph124"/>
+        <w:numPr>
+          <w:ilvl w:val="0"/>
+          <w:numId w:val="4"/>
+        </w:numPr>
+        <w:spacing w:line="360" w:lineRule="auto"/>
+        <w:contextualSpacing/>
+        <w:rPr>
+          <w:color w:val="000000"/>
+        </w:rPr>
+      </w:pPr>
+      <w:r>
+        <w:rPr>
+          <w:color w:val="000000"/>
+        </w:rPr>
+        <w:t xml:space="preserve">Система должна предоставлять </w:t>
+      </w:r>
+      <w:r>
+        <w:rPr>
+          <w:b/>
+          <w:color w:val="000000"/>
+        </w:rPr>
+        <w:t>пользователю</w:t>
+      </w:r>
+      <w:r>
+        <w:rPr>
+          <w:color w:val="000000"/>
+        </w:rPr>
+        <w:t xml:space="preserve"> следующие функции:</w:t>
+      </w:r>
+    </w:p>
+    <w:p>
+      <w:pPr>
+        <w:pStyle w:val="ListParagraph124"/>
+        <w:numPr>
+          <w:ilvl w:val="1"/>
+          <w:numId w:val="8"/>
+        </w:numPr>
+        <w:spacing w:line="360" w:lineRule="auto"/>
+        <w:contextualSpacing/>
+        <w:rPr>
+          <w:color w:val="000000"/>
+        </w:rPr>
+      </w:pPr>
+      <w:r>
+        <w:rPr>
+          <w:color w:val="000000"/>
+        </w:rPr>
+        <w:t>просмотр информации об издателях, шаблоны которых предс</w:t>
+      </w:r>
+      <w:r>
+        <w:rPr>
+          <w:color w:val="000000"/>
+        </w:rPr>
+        <w:t>тавлены в соответствующем списке;</w:t>
+      </w:r>
+    </w:p>
+    <w:p>
+      <w:pPr>
+        <w:pStyle w:val="ListParagraph124"/>
+        <w:numPr>
+          <w:ilvl w:val="1"/>
+          <w:numId w:val="8"/>
+        </w:numPr>
+        <w:spacing w:line="360" w:lineRule="auto"/>
+        <w:contextualSpacing/>
+        <w:rPr>
+          <w:b/>
+          <w:bCs/>
+          <w:color w:val="000000"/>
+        </w:rPr>
+      </w:pPr>
+      <w:r>
+        <w:rPr>
+          <w:color w:val="000000"/>
+        </w:rPr>
+        <w:t>проверка списка литературы на соответствие правилам из выбранного шаблона.</w:t>
+      </w:r>
+      <w:bookmarkStart w:id="14" w:name="_Toc422065443"/>
+      <w:bookmarkStart w:id="15" w:name="_Toc422055744"/>
+      <w:bookmarkStart w:id="16" w:name="_Toc421049478"/>
+      <w:bookmarkStart w:id="17" w:name="_Toc421048968"/>
+      <w:bookmarkStart w:id="18" w:name="_Toc232259701"/>
+      <w:bookmarkStart w:id="19" w:name="_Toc305754880"/>
+      <w:r>
+        <w:rPr>
+          <w:b/>
+          <w:bCs/>
+          <w:color w:val="000000"/>
+        </w:rPr>
+        <w:t xml:space="preserve"> </w:t>
+      </w:r>
+    </w:p>
+    <w:p>
+      <w:pPr>
+        <w:pStyle w:val="ListParagraph124"/>
+        <w:spacing w:line="360" w:lineRule="auto"/>
+        <w:ind w:left="0"/>
+        <w:contextualSpacing/>
+        <w:rPr>
+          <w:b/>
+          <w:bCs/>
+          <w:color w:val="000000"/>
+          <w:sz w:val="28"/>
+        </w:rPr>
+      </w:pPr>
+      <w:r>
+        <w:rPr>
+          <w:b/>
+          <w:bCs/>
+          <w:color w:val="000000"/>
+          <w:sz w:val="28"/>
+        </w:rPr>
+        <w:t>Входные параметры системы</w:t>
+      </w:r>
+      <w:bookmarkEnd w:id="14"/>
+      <w:bookmarkEnd w:id="15"/>
+      <w:bookmarkEnd w:id="16"/>
+      <w:bookmarkEnd w:id="17"/>
+      <w:bookmarkEnd w:id="18"/>
+      <w:bookmarkEnd w:id="19"/>
+    </w:p>
+    <w:p>
+      <w:pPr>
+        <w:pStyle w:val="a4"/>
+        <w:contextualSpacing/>
+        <w:rPr>
+          <w:b/>
+          <w:color w:val="000000"/>
+          <w:szCs w:val="24"/>
+        </w:rPr>
+      </w:pPr>
+      <w:bookmarkStart w:id="20" w:name="_Toc232259702"/>
+      <w:r>
+        <w:rPr>
+          <w:b/>
+          <w:color w:val="000000"/>
+          <w:szCs w:val="24"/>
+        </w:rPr>
+        <w:t>Издатель</w:t>
+      </w:r>
+    </w:p>
+    <w:p>
+      <w:pPr>
+        <w:pStyle w:val="a3"/>
+        <w:numPr>
+          <w:ilvl w:val="0"/>
+          <w:numId w:val="10"/>
+        </w:numPr>
+        <w:spacing w:line="360" w:lineRule="auto"/>
+        <w:jc w:val="both"/>
+        <w:rPr>
+          <w:rFonts w:ascii="Times New Roman" w:hAnsi="Times New Roman" w:cs="Times New Roman"/>
+          <w:b/>
+          <w:color w:val="000000"/>
+          <w:sz w:val="24"/>
+          <w:szCs w:val="24"/>
+        </w:rPr>
+      </w:pPr>
+      <w:bookmarkStart w:id="21" w:name="_Toc422055746"/>
+      <w:bookmarkStart w:id="22" w:name="_Toc421049480"/>
+      <w:bookmarkStart w:id="23" w:name="_Toc421048970"/>
+      <w:r>
+        <w:rPr>
+          <w:rFonts w:ascii="Times New Roman" w:hAnsi="Times New Roman" w:cs="Times New Roman"/>
+          <w:color w:val="000000"/>
+          <w:sz w:val="24"/>
+          <w:szCs w:val="24"/>
+        </w:rPr>
+        <w:t>Название издательства</w:t>
+      </w:r>
+      <w:bookmarkStart w:id="24" w:name="_Toc422055747"/>
+      <w:bookmarkStart w:id="25" w:name="_Toc421049481"/>
+      <w:bookmarkStart w:id="26" w:name="_Toc421048971"/>
+      <w:bookmarkEnd w:id="21"/>
+      <w:bookmarkEnd w:id="22"/>
+      <w:bookmarkEnd w:id="23"/>
+      <w:r>
+        <w:rPr>
+          <w:rFonts w:ascii="Times New Roman" w:hAnsi="Times New Roman" w:cs="Times New Roman"/>
+          <w:color w:val="000000"/>
+          <w:sz w:val="24"/>
+          <w:szCs w:val="24"/>
+        </w:rPr>
+        <w:t xml:space="preserve"> (строка, не превышающая длину в 256 символов)</w:t>
+      </w:r>
+    </w:p>
+    <w:p>
+      <w:pPr>
+        <w:pStyle w:val="a3"/>
+        <w:numPr>
+          <w:ilvl w:val="0"/>
+          <w:numId w:val="11"/>
+        </w:numPr>
+        <w:overflowPunct w:val="0"/>
+        <w:autoSpaceDE w:val="0"/>
+        <w:autoSpaceDN w:val="0"/>
+        <w:adjustRightInd w:val="0"/>
+        <w:spacing w:after="0" w:line="360" w:lineRule="auto"/>
+        <w:jc w:val="both"/>
+        <w:rPr>
+          <w:rFonts w:ascii="Times New Roman" w:hAnsi="Times New Roman" w:cs="Times New Roman"/>
+          <w:b/>
+          <w:color w:val="000000"/>
+          <w:sz w:val="24"/>
+          <w:szCs w:val="24"/>
+        </w:rPr>
+      </w:pPr>
+      <w:r>
+        <w:rPr>
+          <w:rFonts w:ascii="Times New Roman" w:hAnsi="Times New Roman" w:cs="Times New Roman"/>
+          <w:color w:val="000000"/>
+          <w:sz w:val="24"/>
+          <w:szCs w:val="24"/>
+        </w:rPr>
+        <w:t>Адрес издательства (строка, не превышающая длину в 512 символов)</w:t>
+      </w:r>
+      <w:r>
+        <w:rPr>
+          <w:rFonts w:ascii="Times New Roman" w:hAnsi="Times New Roman" w:cs="Times New Roman"/>
+          <w:color w:val="000000"/>
+          <w:sz w:val="24"/>
+          <w:szCs w:val="24"/>
+        </w:rPr>
+        <w:t>.</w:t>
+      </w:r>
+      <w:bookmarkEnd w:id="24"/>
+      <w:bookmarkEnd w:id="25"/>
+      <w:bookmarkEnd w:id="26"/>
+    </w:p>
+    <w:p>
+      <w:pPr>
+        <w:pStyle w:val="a3"/>
+        <w:numPr>
+          <w:ilvl w:val="0"/>
+          <w:numId w:val="11"/>
+        </w:numPr>
+        <w:overflowPunct w:val="0"/>
+        <w:autoSpaceDE w:val="0"/>
+        <w:autoSpaceDN w:val="0"/>
+        <w:adjustRightInd w:val="0"/>
+        <w:spacing w:after="0" w:line="360" w:lineRule="auto"/>
+        <w:jc w:val="both"/>
+        <w:rPr>
+          <w:rFonts w:ascii="Times New Roman" w:hAnsi="Times New Roman" w:cs="Times New Roman"/>
+          <w:b/>
+          <w:color w:val="000000"/>
+          <w:sz w:val="24"/>
+          <w:szCs w:val="24"/>
+        </w:rPr>
+      </w:pPr>
+      <w:r>
+        <w:rPr>
+          <w:rFonts w:ascii="Times New Roman" w:hAnsi="Times New Roman" w:cs="Times New Roman"/>
+          <w:color w:val="000000"/>
+          <w:sz w:val="24"/>
+          <w:szCs w:val="24"/>
+        </w:rPr>
+        <w:t>Телефон издательства (только цифры, не более 15 символов)</w:t>
+      </w:r>
+      <w:r>
+        <w:rPr>
+          <w:rFonts w:ascii="Times New Roman" w:hAnsi="Times New Roman" w:cs="Times New Roman"/>
+          <w:color w:val="000000"/>
+          <w:sz w:val="24"/>
+          <w:szCs w:val="24"/>
+        </w:rPr>
+        <w:t>.</w:t>
+      </w:r>
+      <w:bookmarkStart w:id="27" w:name="_Toc422055748"/>
+      <w:bookmarkStart w:id="28" w:name="_Toc421049482"/>
+      <w:bookmarkStart w:id="29" w:name="_Toc421048972"/>
+    </w:p>
+    <w:p>
+      <w:pPr>
+        <w:pStyle w:val="a3"/>
+        <w:numPr>
+          <w:ilvl w:val="0"/>
+          <w:numId w:val="11"/>
+        </w:numPr>
+        <w:overflowPunct w:val="0"/>
+        <w:autoSpaceDE w:val="0"/>
+        <w:autoSpaceDN w:val="0"/>
+        <w:adjustRightInd w:val="0"/>
+        <w:spacing w:after="0" w:line="360" w:lineRule="auto"/>
+        <w:jc w:val="both"/>
+        <w:rPr>
+          <w:rFonts w:ascii="Times New Roman" w:hAnsi="Times New Roman" w:cs="Times New Roman"/>
+          <w:b/>
+          <w:color w:val="000000"/>
+          <w:sz w:val="24"/>
+          <w:szCs w:val="24"/>
+        </w:rPr>
+      </w:pPr>
+      <w:r>
+        <w:rPr>
+          <w:rFonts w:ascii="Times New Roman" w:hAnsi="Times New Roman" w:cs="Times New Roman"/>
+          <w:color w:val="000000"/>
+          <w:sz w:val="24"/>
+          <w:szCs w:val="24"/>
+          <w:lang w:val="en-US"/>
+        </w:rPr>
+        <w:t>E</w:t>
+      </w:r>
+      <w:r>
+        <w:rPr>
+          <w:rFonts w:ascii="Times New Roman" w:hAnsi="Times New Roman" w:cs="Times New Roman"/>
+          <w:color w:val="000000"/>
+          <w:sz w:val="24"/>
+          <w:szCs w:val="24"/>
+        </w:rPr>
+        <w:t>-</w:t>
+      </w:r>
+      <w:r>
+        <w:rPr>
+          <w:rFonts w:ascii="Times New Roman" w:hAnsi="Times New Roman" w:cs="Times New Roman"/>
+          <w:color w:val="000000"/>
+          <w:sz w:val="24"/>
+          <w:szCs w:val="24"/>
+          <w:lang w:val="en-US"/>
+        </w:rPr>
+        <w:t>mail</w:t>
+      </w:r>
+      <w:bookmarkStart w:id="30" w:name="_Toc422055749"/>
+      <w:bookmarkStart w:id="31" w:name="_Toc421049483"/>
+      <w:bookmarkStart w:id="32" w:name="_Toc421048973"/>
+      <w:bookmarkEnd w:id="27"/>
+      <w:bookmarkEnd w:id="28"/>
+      <w:bookmarkEnd w:id="29"/>
+      <w:r>
+        <w:rPr>
+          <w:rFonts w:ascii="Times New Roman" w:hAnsi="Times New Roman" w:cs="Times New Roman"/>
+          <w:color w:val="000000"/>
+          <w:sz w:val="24"/>
+          <w:szCs w:val="24"/>
+        </w:rPr>
+        <w:t xml:space="preserve"> ‒ адрес электронной почты издательства.</w:t>
+      </w:r>
+    </w:p>
+    <w:p>
+      <w:pPr>
+        <w:numPr>
+          <w:ilvl w:val="0"/>
+          <w:numId w:val="10"/>
+        </w:numPr>
+        <w:overflowPunct w:val="0"/>
+        <w:autoSpaceDE w:val="0"/>
+        <w:autoSpaceDN w:val="0"/>
+        <w:adjustRightInd w:val="0"/>
+        <w:spacing w:after="0" w:line="360" w:lineRule="auto"/>
+        <w:contextualSpacing/>
+        <w:jc w:val="both"/>
+        <w:rPr>
+          <w:rFonts w:ascii="Times New Roman" w:hAnsi="Times New Roman" w:cs="Times New Roman"/>
+          <w:b/>
+          <w:color w:val="000000"/>
+          <w:sz w:val="24"/>
+          <w:szCs w:val="24"/>
+        </w:rPr>
+      </w:pPr>
+      <w:bookmarkStart w:id="33" w:name="_Toc422055750"/>
+      <w:bookmarkStart w:id="34" w:name="_Toc421049484"/>
+      <w:bookmarkStart w:id="35" w:name="_Toc421048974"/>
+      <w:bookmarkEnd w:id="30"/>
+      <w:bookmarkEnd w:id="31"/>
+      <w:bookmarkEnd w:id="32"/>
+      <w:r>
+        <w:rPr>
+          <w:rFonts w:ascii="Times New Roman" w:hAnsi="Times New Roman" w:cs="Times New Roman"/>
+          <w:color w:val="000000"/>
+          <w:sz w:val="24"/>
+          <w:szCs w:val="24"/>
+          <w:lang w:val="en-US"/>
+        </w:rPr>
+        <w:t>URL</w:t>
+      </w:r>
+      <w:r>
+        <w:rPr>
+          <w:rFonts w:ascii="Times New Roman" w:hAnsi="Times New Roman" w:cs="Times New Roman"/>
+          <w:color w:val="000000"/>
+          <w:sz w:val="24"/>
+          <w:szCs w:val="24"/>
+        </w:rPr>
+        <w:t xml:space="preserve"> </w:t>
+      </w:r>
+      <w:r>
+        <w:rPr>
+          <w:rFonts w:ascii="Times New Roman" w:hAnsi="Times New Roman" w:cs="Times New Roman"/>
+          <w:color w:val="000000"/>
+          <w:sz w:val="24"/>
+          <w:szCs w:val="24"/>
+        </w:rPr>
+        <w:t>издателя ‒ адрес издательства в инте</w:t>
+      </w:r>
+      <w:bookmarkStart w:id="36" w:name="_GoBack"/>
+      <w:bookmarkEnd w:id="36"/>
+      <w:r>
+        <w:rPr>
+          <w:rFonts w:ascii="Times New Roman" w:hAnsi="Times New Roman" w:cs="Times New Roman"/>
+          <w:color w:val="000000"/>
+          <w:sz w:val="24"/>
+          <w:szCs w:val="24"/>
+        </w:rPr>
+        <w:t>нете (если такой имеется).</w:t>
+      </w:r>
+    </w:p>
+    <w:p>
+      <w:pPr>
+        <w:numPr>
+          <w:ilvl w:val="0"/>
+          <w:numId w:val="10"/>
+        </w:numPr>
+        <w:overflowPunct w:val="0"/>
+        <w:autoSpaceDE w:val="0"/>
+        <w:autoSpaceDN w:val="0"/>
+        <w:adjustRightInd w:val="0"/>
+        <w:spacing w:after="0" w:line="360" w:lineRule="auto"/>
+        <w:contextualSpacing/>
+        <w:jc w:val="both"/>
+        <w:rPr>
+          <w:rFonts w:ascii="Times New Roman" w:hAnsi="Times New Roman" w:cs="Times New Roman"/>
+          <w:b/>
+          <w:color w:val="000000"/>
+          <w:sz w:val="24"/>
+          <w:szCs w:val="24"/>
+        </w:rPr>
+      </w:pPr>
+      <w:r>
+        <w:rPr>
+          <w:rFonts w:ascii="Times New Roman" w:hAnsi="Times New Roman" w:cs="Times New Roman"/>
+          <w:color w:val="000000"/>
+          <w:sz w:val="24"/>
+          <w:szCs w:val="24"/>
+        </w:rPr>
+        <w:lastRenderedPageBreak/>
+        <w:t xml:space="preserve">Текстовое описание </w:t>
+      </w:r>
+      <w:r>
+        <w:rPr>
+          <w:rFonts w:ascii="Times New Roman" w:hAnsi="Times New Roman" w:cs="Times New Roman"/>
+          <w:color w:val="000000"/>
+          <w:sz w:val="24"/>
+          <w:szCs w:val="24"/>
+        </w:rPr>
+        <w:t xml:space="preserve">правил оформления списка литературы. Представляет собой </w:t>
+      </w:r>
+      <w:r>
+        <w:rPr>
+          <w:rFonts w:ascii="Times New Roman" w:hAnsi="Times New Roman" w:cs="Times New Roman"/>
+          <w:color w:val="000000"/>
+          <w:sz w:val="24"/>
+          <w:szCs w:val="24"/>
+        </w:rPr>
+        <w:t xml:space="preserve"> </w:t>
+      </w:r>
+      <w:r>
+        <w:rPr>
+          <w:rFonts w:ascii="Times New Roman" w:hAnsi="Times New Roman" w:cs="Times New Roman"/>
+          <w:color w:val="000000"/>
+          <w:sz w:val="24"/>
+          <w:szCs w:val="24"/>
+          <w:lang w:val="en-US"/>
+        </w:rPr>
+        <w:t>URL</w:t>
+      </w:r>
+      <w:r>
+        <w:rPr>
+          <w:rFonts w:ascii="Times New Roman" w:hAnsi="Times New Roman" w:cs="Times New Roman"/>
+          <w:color w:val="000000"/>
+          <w:sz w:val="24"/>
+          <w:szCs w:val="24"/>
+        </w:rPr>
+        <w:t xml:space="preserve"> </w:t>
+      </w:r>
+      <w:r>
+        <w:rPr>
+          <w:rFonts w:ascii="Times New Roman" w:hAnsi="Times New Roman" w:cs="Times New Roman"/>
+          <w:color w:val="000000"/>
+          <w:sz w:val="24"/>
+          <w:szCs w:val="24"/>
+        </w:rPr>
+        <w:t xml:space="preserve">со ссылкой на </w:t>
+      </w:r>
+      <w:r>
+        <w:rPr>
+          <w:rFonts w:ascii="Times New Roman" w:hAnsi="Times New Roman" w:cs="Times New Roman"/>
+          <w:color w:val="000000"/>
+          <w:sz w:val="24"/>
+          <w:szCs w:val="24"/>
+        </w:rPr>
+        <w:t>данную информацию</w:t>
+      </w:r>
+      <w:r>
+        <w:rPr>
+          <w:rFonts w:ascii="Times New Roman" w:hAnsi="Times New Roman" w:cs="Times New Roman"/>
+          <w:color w:val="000000"/>
+          <w:sz w:val="24"/>
+          <w:szCs w:val="24"/>
+        </w:rPr>
+        <w:t>.</w:t>
+      </w:r>
+      <w:bookmarkEnd w:id="33"/>
+      <w:bookmarkEnd w:id="34"/>
+      <w:bookmarkEnd w:id="35"/>
+    </w:p>
+    <w:p>
+      <w:pPr>
+        <w:numPr>
+          <w:ilvl w:val="0"/>
+          <w:numId w:val="10"/>
+        </w:numPr>
+        <w:overflowPunct w:val="0"/>
+        <w:autoSpaceDE w:val="0"/>
+        <w:autoSpaceDN w:val="0"/>
+        <w:adjustRightInd w:val="0"/>
+        <w:spacing w:after="0" w:line="360" w:lineRule="auto"/>
+        <w:contextualSpacing/>
+        <w:jc w:val="both"/>
+        <w:rPr>
+          <w:color w:val="000000"/>
+          <w:szCs w:val="24"/>
+        </w:rPr>
+      </w:pPr>
+      <w:r>
+        <w:rPr>
+          <w:rFonts w:ascii="Times New Roman" w:hAnsi="Times New Roman" w:cs="Times New Roman"/>
+          <w:color w:val="000000"/>
+          <w:sz w:val="24"/>
+          <w:szCs w:val="24"/>
+        </w:rPr>
+        <w:t xml:space="preserve">Описание правил оформления </w:t>
+      </w:r>
+      <w:r>
+        <w:rPr>
+          <w:rFonts w:ascii="Times New Roman" w:hAnsi="Times New Roman" w:cs="Times New Roman"/>
+          <w:color w:val="000000"/>
+          <w:sz w:val="24"/>
+        </w:rPr>
+        <w:t xml:space="preserve">в виде допустимого набора элементов (регулярное выражение или его упрощённый аналог, создаваемый из готовых блоков). </w:t>
+      </w:r>
+      <w:r>
+        <w:rPr>
+          <w:rFonts w:ascii="Times New Roman" w:hAnsi="Times New Roman" w:cs="Times New Roman"/>
+          <w:color w:val="000000"/>
+          <w:sz w:val="24"/>
+          <w:szCs w:val="24"/>
+        </w:rPr>
+        <w:t>Представляет собой набор строк (правил), общим числом не превышающий 10-ти элементов. Максимальная длина строки – 512 символов.</w:t>
+      </w:r>
+    </w:p>
+    <w:p>
+      <w:pPr>
+        <w:numPr>
+          <w:ilvl w:val="0"/>
+          <w:numId w:val="10"/>
+        </w:numPr>
+        <w:overflowPunct w:val="0"/>
+        <w:autoSpaceDE w:val="0"/>
+        <w:autoSpaceDN w:val="0"/>
+        <w:adjustRightInd w:val="0"/>
+        <w:spacing w:after="0" w:line="360" w:lineRule="auto"/>
+        <w:contextualSpacing/>
+        <w:jc w:val="both"/>
+        <w:rPr>
+          <w:rFonts w:ascii="Times New Roman" w:hAnsi="Times New Roman" w:cs="Times New Roman"/>
+          <w:color w:val="000000"/>
+          <w:sz w:val="24"/>
+          <w:szCs w:val="24"/>
+        </w:rPr>
+      </w:pPr>
+      <w:r>
+        <w:rPr>
+          <w:rFonts w:ascii="Times New Roman" w:hAnsi="Times New Roman" w:cs="Times New Roman"/>
+          <w:color w:val="000000"/>
+          <w:sz w:val="24"/>
+          <w:szCs w:val="24"/>
+        </w:rPr>
+        <w:t>У</w:t>
+      </w:r>
+      <w:r>
+        <w:rPr>
+          <w:rFonts w:ascii="Times New Roman" w:hAnsi="Times New Roman" w:cs="Times New Roman"/>
+          <w:color w:val="000000"/>
+          <w:sz w:val="24"/>
+          <w:szCs w:val="24"/>
+        </w:rPr>
+        <w:t xml:space="preserve">чётное имя </w:t>
+      </w:r>
+      <w:r>
+        <w:rPr>
+          <w:rFonts w:ascii="Times New Roman" w:hAnsi="Times New Roman" w:cs="Times New Roman"/>
+          <w:color w:val="000000"/>
+          <w:sz w:val="24"/>
+          <w:szCs w:val="24"/>
+        </w:rPr>
+        <w:t>издателя</w:t>
+      </w:r>
+      <w:r>
+        <w:rPr>
+          <w:rFonts w:ascii="Times New Roman" w:hAnsi="Times New Roman" w:cs="Times New Roman"/>
+          <w:color w:val="000000"/>
+          <w:sz w:val="24"/>
+          <w:szCs w:val="24"/>
+        </w:rPr>
+        <w:t xml:space="preserve"> в системе (необходимо для идентификации)</w:t>
+      </w:r>
+      <w:r>
+        <w:rPr>
+          <w:rFonts w:ascii="Times New Roman" w:hAnsi="Times New Roman" w:cs="Times New Roman"/>
+          <w:color w:val="000000"/>
+          <w:sz w:val="24"/>
+          <w:szCs w:val="24"/>
+        </w:rPr>
+        <w:t>: строка, не превышающая длину в 256 символов</w:t>
+      </w:r>
+      <w:r>
+        <w:rPr>
+          <w:rFonts w:ascii="Times New Roman" w:hAnsi="Times New Roman" w:cs="Times New Roman"/>
+          <w:color w:val="000000"/>
+          <w:sz w:val="24"/>
+          <w:szCs w:val="24"/>
+        </w:rPr>
+        <w:t>;</w:t>
+      </w:r>
+    </w:p>
+    <w:p>
+      <w:pPr>
+        <w:numPr>
+          <w:ilvl w:val="0"/>
+          <w:numId w:val="10"/>
+        </w:numPr>
+        <w:overflowPunct w:val="0"/>
+        <w:autoSpaceDE w:val="0"/>
+        <w:autoSpaceDN w:val="0"/>
+        <w:adjustRightInd w:val="0"/>
+        <w:spacing w:after="0" w:line="360" w:lineRule="auto"/>
+        <w:contextualSpacing/>
+        <w:jc w:val="both"/>
+        <w:rPr>
+          <w:rFonts w:ascii="Times New Roman" w:hAnsi="Times New Roman" w:cs="Times New Roman"/>
+          <w:color w:val="000000"/>
+          <w:sz w:val="24"/>
+          <w:szCs w:val="24"/>
+        </w:rPr>
+      </w:pPr>
+      <w:r>
+        <w:rPr>
+          <w:rFonts w:ascii="Times New Roman" w:hAnsi="Times New Roman" w:cs="Times New Roman"/>
+          <w:color w:val="000000"/>
+          <w:sz w:val="24"/>
+          <w:szCs w:val="24"/>
+        </w:rPr>
+        <w:t>П</w:t>
+      </w:r>
+      <w:r>
+        <w:rPr>
+          <w:rFonts w:ascii="Times New Roman" w:hAnsi="Times New Roman" w:cs="Times New Roman"/>
+          <w:color w:val="000000"/>
+          <w:sz w:val="24"/>
+          <w:szCs w:val="24"/>
+        </w:rPr>
+        <w:t>ароль в хешированном виде по алгоритму SHA256</w:t>
+      </w:r>
+      <w:r>
+        <w:rPr>
+          <w:rFonts w:ascii="Times New Roman" w:hAnsi="Times New Roman" w:cs="Times New Roman"/>
+          <w:color w:val="000000"/>
+          <w:sz w:val="24"/>
+          <w:szCs w:val="24"/>
+        </w:rPr>
+        <w:t xml:space="preserve"> или SHA512</w:t>
+      </w:r>
+      <w:r>
+        <w:rPr>
+          <w:rFonts w:ascii="Times New Roman" w:hAnsi="Times New Roman" w:cs="Times New Roman"/>
+          <w:color w:val="000000"/>
+          <w:sz w:val="24"/>
+          <w:szCs w:val="24"/>
+        </w:rPr>
+        <w:t xml:space="preserve"> (стандарт FIPS PUB 180-3)</w:t>
+      </w:r>
+      <w:r>
+        <w:rPr>
+          <w:rFonts w:ascii="Times New Roman" w:hAnsi="Times New Roman" w:cs="Times New Roman"/>
+          <w:color w:val="000000"/>
+          <w:sz w:val="24"/>
+          <w:szCs w:val="24"/>
+        </w:rPr>
+        <w:t>. Исходный текст пароля, не должен превышать длину в 128 символов</w:t>
+      </w:r>
+      <w:r>
+        <w:rPr>
+          <w:rFonts w:ascii="Times New Roman" w:hAnsi="Times New Roman" w:cs="Times New Roman"/>
+          <w:color w:val="000000"/>
+          <w:sz w:val="24"/>
+          <w:szCs w:val="24"/>
+        </w:rPr>
+        <w:t>;</w:t>
+      </w:r>
+    </w:p>
+    <w:p>
+      <w:pPr>
+        <w:pStyle w:val="a4"/>
+        <w:contextualSpacing/>
+        <w:rPr>
+          <w:b/>
+          <w:color w:val="000000"/>
+          <w:szCs w:val="24"/>
+        </w:rPr>
+      </w:pPr>
+      <w:r>
+        <w:rPr>
+          <w:b/>
+          <w:color w:val="000000"/>
+          <w:szCs w:val="24"/>
+        </w:rPr>
+        <w:t>Пользователь</w:t>
+      </w:r>
+    </w:p>
+    <w:p>
+      <w:pPr>
+        <w:numPr>
+          <w:ilvl w:val="0"/>
+          <w:numId w:val="10"/>
+        </w:numPr>
+        <w:overflowPunct w:val="0"/>
+        <w:autoSpaceDE w:val="0"/>
+        <w:autoSpaceDN w:val="0"/>
+        <w:adjustRightInd w:val="0"/>
+        <w:spacing w:after="0" w:line="360" w:lineRule="auto"/>
+        <w:contextualSpacing/>
+        <w:jc w:val="both"/>
+        <w:rPr>
+          <w:color w:val="000000"/>
+          <w:szCs w:val="24"/>
+        </w:rPr>
+      </w:pPr>
+      <w:r>
+        <w:rPr>
+          <w:rFonts w:ascii="Times New Roman" w:hAnsi="Times New Roman" w:cs="Times New Roman"/>
+          <w:color w:val="000000"/>
+          <w:sz w:val="24"/>
+          <w:szCs w:val="24"/>
+        </w:rPr>
+        <w:t xml:space="preserve">Список литературы для проверки его на корректность. </w:t>
+      </w:r>
+      <w:r>
+        <w:rPr>
+          <w:rFonts w:ascii="Times New Roman" w:hAnsi="Times New Roman" w:cs="Times New Roman"/>
+          <w:color w:val="000000"/>
+          <w:sz w:val="24"/>
+          <w:szCs w:val="24"/>
+        </w:rPr>
+        <w:t>Представляет собой набор строк (</w:t>
+      </w:r>
+      <w:r>
+        <w:rPr>
+          <w:rFonts w:ascii="Times New Roman" w:hAnsi="Times New Roman" w:cs="Times New Roman"/>
+          <w:color w:val="000000"/>
+          <w:sz w:val="24"/>
+          <w:szCs w:val="24"/>
+        </w:rPr>
+        <w:t>используемых изданий</w:t>
+      </w:r>
+      <w:r>
+        <w:rPr>
+          <w:rFonts w:ascii="Times New Roman" w:hAnsi="Times New Roman" w:cs="Times New Roman"/>
+          <w:color w:val="000000"/>
+          <w:sz w:val="24"/>
+          <w:szCs w:val="24"/>
+        </w:rPr>
+        <w:t>), общим числом не превышающий 10</w:t>
+      </w:r>
+      <w:r>
+        <w:rPr>
+          <w:rFonts w:ascii="Times New Roman" w:hAnsi="Times New Roman" w:cs="Times New Roman"/>
+          <w:color w:val="000000"/>
+          <w:sz w:val="24"/>
+          <w:szCs w:val="24"/>
+        </w:rPr>
+        <w:t>0</w:t>
+      </w:r>
+      <w:r>
+        <w:rPr>
+          <w:rFonts w:ascii="Times New Roman" w:hAnsi="Times New Roman" w:cs="Times New Roman"/>
+          <w:color w:val="000000"/>
+          <w:sz w:val="24"/>
+          <w:szCs w:val="24"/>
+        </w:rPr>
+        <w:t xml:space="preserve"> элементов. Максимальная длина строки – </w:t>
+      </w:r>
+      <w:r>
+        <w:rPr>
+          <w:rFonts w:ascii="Times New Roman" w:hAnsi="Times New Roman" w:cs="Times New Roman"/>
+          <w:color w:val="000000"/>
+          <w:sz w:val="24"/>
+          <w:szCs w:val="24"/>
+        </w:rPr>
+        <w:t>1024 символа</w:t>
+      </w:r>
+      <w:r>
+        <w:rPr>
+          <w:rFonts w:ascii="Times New Roman" w:hAnsi="Times New Roman" w:cs="Times New Roman"/>
+          <w:color w:val="000000"/>
+          <w:sz w:val="24"/>
+          <w:szCs w:val="24"/>
+        </w:rPr>
+        <w:t>.</w:t>
+      </w:r>
+    </w:p>
+    <w:p>
+      <w:pPr>
+        <w:numPr>
+          <w:ilvl w:val="0"/>
+          <w:numId w:val="10"/>
+        </w:numPr>
+        <w:overflowPunct w:val="0"/>
+        <w:autoSpaceDE w:val="0"/>
+        <w:autoSpaceDN w:val="0"/>
+        <w:adjustRightInd w:val="0"/>
+        <w:spacing w:after="0" w:line="360" w:lineRule="auto"/>
+        <w:contextualSpacing/>
+        <w:jc w:val="both"/>
+        <w:rPr>
+          <w:rFonts w:ascii="Times New Roman" w:hAnsi="Times New Roman" w:cs="Times New Roman"/>
+          <w:b/>
+          <w:color w:val="000000"/>
+          <w:sz w:val="24"/>
+          <w:szCs w:val="24"/>
+        </w:rPr>
+      </w:pPr>
+      <w:r>
+        <w:rPr>
+          <w:rFonts w:ascii="Times New Roman" w:hAnsi="Times New Roman" w:cs="Times New Roman"/>
+          <w:color w:val="000000"/>
+          <w:sz w:val="24"/>
+          <w:szCs w:val="24"/>
+        </w:rPr>
+        <w:t>Шаблон, по которому будет проводит</w:t>
+      </w:r>
+      <w:r>
+        <w:rPr>
+          <w:rFonts w:ascii="Times New Roman" w:hAnsi="Times New Roman" w:cs="Times New Roman"/>
+          <w:color w:val="000000"/>
+          <w:sz w:val="24"/>
+          <w:szCs w:val="24"/>
+        </w:rPr>
+        <w:t>ь</w:t>
+      </w:r>
+      <w:r>
+        <w:rPr>
+          <w:rFonts w:ascii="Times New Roman" w:hAnsi="Times New Roman" w:cs="Times New Roman"/>
+          <w:color w:val="000000"/>
+          <w:sz w:val="24"/>
+          <w:szCs w:val="24"/>
+        </w:rPr>
+        <w:t>ся проверка (выбирается из списка).</w:t>
+      </w:r>
+    </w:p>
+    <w:p>
+      <w:pPr>
+        <w:spacing w:line="360" w:lineRule="auto"/>
+        <w:contextualSpacing/>
+        <w:rPr>
+          <w:rFonts w:ascii="Times New Roman" w:hAnsi="Times New Roman" w:cs="Times New Roman"/>
+          <w:b/>
+          <w:color w:val="000000"/>
+          <w:sz w:val="24"/>
+          <w:szCs w:val="24"/>
+        </w:rPr>
+      </w:pPr>
+    </w:p>
+    <w:p>
+      <w:pPr>
+        <w:pStyle w:val="2"/>
+        <w:spacing w:line="360" w:lineRule="auto"/>
+        <w:contextualSpacing/>
+        <w:rPr>
+          <w:rFonts w:ascii="Times New Roman" w:hAnsi="Times New Roman" w:cs="Times New Roman"/>
+          <w:bCs w:val="0"/>
+          <w:color w:val="000000"/>
+          <w:sz w:val="28"/>
+          <w:szCs w:val="24"/>
+        </w:rPr>
+      </w:pPr>
+      <w:bookmarkStart w:id="37" w:name="_Toc305754881"/>
+      <w:bookmarkStart w:id="38" w:name="_Toc422065444"/>
+      <w:bookmarkStart w:id="39" w:name="_Toc422055754"/>
+      <w:bookmarkStart w:id="40" w:name="_Toc421049488"/>
+      <w:bookmarkStart w:id="41" w:name="_Toc421048978"/>
+      <w:r>
+        <w:rPr>
+          <w:rFonts w:ascii="Times New Roman" w:hAnsi="Times New Roman" w:cs="Times New Roman"/>
+          <w:bCs w:val="0"/>
+          <w:color w:val="000000"/>
+          <w:sz w:val="28"/>
+          <w:szCs w:val="24"/>
+        </w:rPr>
+        <w:t>Выходные параметры системы</w:t>
+      </w:r>
+      <w:bookmarkEnd w:id="20"/>
+      <w:bookmarkEnd w:id="37"/>
+      <w:bookmarkEnd w:id="38"/>
+      <w:bookmarkEnd w:id="39"/>
+      <w:bookmarkEnd w:id="40"/>
+      <w:bookmarkEnd w:id="41"/>
+    </w:p>
+    <w:p>
+      <w:pPr>
+        <w:pStyle w:val="12125"/>
+        <w:spacing w:line="360" w:lineRule="auto"/>
+        <w:ind w:firstLine="708"/>
+        <w:contextualSpacing/>
+        <w:rPr>
+          <w:color w:val="000000"/>
+        </w:rPr>
+      </w:pPr>
+      <w:r>
+        <w:rPr>
+          <w:color w:val="000000"/>
+        </w:rPr>
+        <w:t xml:space="preserve">Выходными параметрами системы являются веб-страницы. Они должны содержать </w:t>
+      </w:r>
+    </w:p>
+    <w:p>
+      <w:pPr>
+        <w:pStyle w:val="12125"/>
+        <w:spacing w:line="360" w:lineRule="auto"/>
+        <w:ind w:firstLine="0"/>
+        <w:contextualSpacing/>
+        <w:rPr>
+          <w:color w:val="000000"/>
+        </w:rPr>
+      </w:pPr>
+      <w:r>
+        <w:rPr>
+          <w:color w:val="000000"/>
+        </w:rPr>
+        <w:t>информацию об успешности или не успешности прохождения проверки библиографического списка по шаблону с пояснениями допущенных ошибок.</w:t>
+      </w:r>
+    </w:p>
+    <w:p>
+      <w:pPr>
+        <w:pStyle w:val="a4"/>
+        <w:contextualSpacing/>
+        <w:rPr>
+          <w:color w:val="000000"/>
+          <w:szCs w:val="24"/>
+        </w:rPr>
+      </w:pPr>
+    </w:p>
+    <w:p>
+      <w:pPr>
+        <w:pStyle w:val="2"/>
+        <w:spacing w:line="360" w:lineRule="auto"/>
+        <w:contextualSpacing/>
+        <w:rPr>
+          <w:rFonts w:ascii="Times New Roman" w:hAnsi="Times New Roman" w:cs="Times New Roman"/>
+          <w:bCs w:val="0"/>
+          <w:color w:val="000000"/>
+          <w:sz w:val="28"/>
+          <w:szCs w:val="24"/>
+        </w:rPr>
+      </w:pPr>
+      <w:r>
+        <w:rPr>
+          <w:rFonts w:ascii="Times New Roman" w:hAnsi="Times New Roman" w:cs="Times New Roman"/>
+          <w:bCs w:val="0"/>
+          <w:color w:val="000000"/>
+          <w:sz w:val="28"/>
+          <w:szCs w:val="24"/>
+        </w:rPr>
+        <w:t>Т</w:t>
+      </w:r>
+      <w:r>
+        <w:rPr>
+          <w:rFonts w:ascii="Times New Roman" w:hAnsi="Times New Roman" w:cs="Times New Roman"/>
+          <w:bCs w:val="0"/>
+          <w:color w:val="000000"/>
+          <w:sz w:val="28"/>
+          <w:szCs w:val="24"/>
+        </w:rPr>
+        <w:t>опология системы.</w:t>
+      </w:r>
+    </w:p>
+    <w:p>
+      <w:pPr>
+        <w:ind w:firstLine="708"/>
+        <w:rPr>
+          <w:rFonts w:ascii="Times New Roman" w:hAnsi="Times New Roman" w:cs="Times New Roman"/>
+          <w:sz w:val="24"/>
+        </w:rPr>
+      </w:pPr>
+      <w:r>
+        <w:rPr>
+          <w:rFonts w:ascii="Times New Roman" w:hAnsi="Times New Roman" w:cs="Times New Roman"/>
+          <w:sz w:val="24"/>
+        </w:rPr>
+        <w:t xml:space="preserve">Топология </w:t>
+      </w:r>
+      <w:r>
+        <w:rPr>
+          <w:rFonts w:ascii="Times New Roman" w:hAnsi="Times New Roman" w:cs="Times New Roman"/>
+          <w:sz w:val="24"/>
+        </w:rPr>
+        <w:t>разрабатываемой РС представлена на рисунке 2.</w:t>
+      </w:r>
+    </w:p>
+    <w:p>
+      <w:r>
+        <w:rPr>
+          <w:noProof/>
+          <w:lang w:eastAsia="ru-RU"/>
+        </w:rPr>
+        <w:lastRenderedPageBreak/>
+        <w:drawing>
+          <wp:inline distT="0" distB="0" distL="0" distR="0" wp14:anchorId="4DDD9C7E" wp14:editId="49C96F8E">
+            <wp:extent cx="5940425" cy="3376420"/>
+            <wp:effectExtent l="0" t="0" r="3175" b="0"/>
+            <wp:docPr id="1" name="Рисунок 1" descr="C:\Users\Антон\Desktop\Бауманка\методология программной инженерии\ТЗ\Рис 2. Топология системы.jpg"/>
+            <wp:cNvGraphicFramePr>
+              <a:graphicFrameLocks xmlns:a="http://schemas.openxmlformats.org/drawingml/2006/main" noChangeAspect="1"/>
+            </wp:cNvGraphicFramePr>
+            <a:graphic xmlns:a="http://schemas.openxmlformats.org/drawingml/2006/main">
+              <a:graphicData uri="http://schemas.openxmlformats.org/drawingml/2006/picture">
+                <pic:pic xmlns:pic="http://schemas.openxmlformats.org/drawingml/2006/picture">
+                  <pic:nvPicPr>
+                    <pic:cNvPr id="0" name="Picture 1" descr="C:\Users\Антон\Desktop\Бауманка\методология программной инженерии\ТЗ\Рис 2. Топология системы.jpg"/>
+                    <pic:cNvPicPr>
+                      <a:picLocks noChangeAspect="1" noChangeArrowheads="1"/>
+                    </pic:cNvPicPr>
+                  </pic:nvPicPr>
+                  <pic:blipFill>
+                    <a:blip r:embed="rId10">
+                      <a:extLst>
+                        <a:ext uri="{28A0092B-C50C-407E-A947-70E740481C1C}">
+                          <a14:useLocalDpi xmlns:a14="http://schemas.microsoft.com/office/drawing/2010/main" val="0"/>
+                        </a:ext>
+                      </a:extLst>
+                    </a:blip>
+                    <a:srcRect/>
+                    <a:stretch>
+                      <a:fillRect/>
+                    </a:stretch>
+                  </pic:blipFill>
+                  <pic:spPr bwMode="auto">
+                    <a:xfrm>
+                      <a:off x="0" y="0"/>
+                      <a:ext cx="5940425" cy="3376420"/>
+                    </a:xfrm>
+                    <a:prstGeom prst="rect">
+                      <a:avLst/>
+                    </a:prstGeom>
+                    <a:noFill/>
+                    <a:ln>
+                      <a:noFill/>
+                    </a:ln>
+                  </pic:spPr>
+                </pic:pic>
+              </a:graphicData>
+            </a:graphic>
+          </wp:inline>
+        </w:drawing>
+      </w:r>
+    </w:p>
+    <w:p>
+      <w:pPr>
+        <w:jc w:val="center"/>
+        <w:rPr>
+          <w:rFonts w:ascii="Times New Roman" w:hAnsi="Times New Roman" w:cs="Times New Roman"/>
+          <w:sz w:val="24"/>
+        </w:rPr>
+      </w:pPr>
+      <w:r>
+        <w:rPr>
+          <w:rFonts w:ascii="Times New Roman" w:hAnsi="Times New Roman" w:cs="Times New Roman"/>
+          <w:sz w:val="24"/>
+        </w:rPr>
+        <w:t xml:space="preserve">Рис. 2. Топология </w:t>
+      </w:r>
+      <w:r>
+        <w:rPr>
+          <w:rFonts w:ascii="Times New Roman" w:hAnsi="Times New Roman" w:cs="Times New Roman"/>
+          <w:sz w:val="24"/>
+        </w:rPr>
+        <w:t>РС.</w:t>
+      </w:r>
+    </w:p>
+    <w:p>
+      <w:pPr>
+        <w:pStyle w:val="a4"/>
+        <w:ind w:firstLine="708"/>
+        <w:contextualSpacing/>
+        <w:rPr>
+          <w:color w:val="000000"/>
+          <w:szCs w:val="24"/>
+        </w:rPr>
+      </w:pPr>
+      <w:r>
+        <w:rPr>
+          <w:color w:val="000000"/>
+          <w:szCs w:val="24"/>
+        </w:rPr>
+        <w:t xml:space="preserve">Система будет состоять из </w:t>
+      </w:r>
+      <w:r>
+        <w:rPr>
+          <w:color w:val="000000"/>
+          <w:szCs w:val="24"/>
+        </w:rPr>
+        <w:t xml:space="preserve">веб-сервиса </w:t>
+      </w:r>
+      <w:r>
+        <w:rPr>
+          <w:color w:val="000000"/>
+          <w:szCs w:val="24"/>
+        </w:rPr>
+        <w:t>и четырех</w:t>
+      </w:r>
+      <w:r>
+        <w:rPr>
+          <w:color w:val="000000"/>
+          <w:szCs w:val="24"/>
+        </w:rPr>
+        <w:t xml:space="preserve"> подсистем: подсистема издателей, подсистема шаблонов, подсистема проверки списка литературы, подсистема сессии,</w:t>
+      </w:r>
+      <w:r>
+        <w:rPr>
+          <w:color w:val="000000"/>
+          <w:szCs w:val="24"/>
+        </w:rPr>
+        <w:t xml:space="preserve"> что наиболее целесообразно для реализации ее основного  назначения.</w:t>
+      </w:r>
+      <w:r>
+        <w:rPr>
+          <w:color w:val="000000"/>
+          <w:szCs w:val="24"/>
+        </w:rPr>
+        <w:t xml:space="preserve"> </w:t>
+      </w:r>
+    </w:p>
+    <w:p>
+      <w:pPr>
+        <w:spacing w:line="360" w:lineRule="auto"/>
+        <w:contextualSpacing/>
+        <w:jc w:val="both"/>
+        <w:rPr>
+          <w:rFonts w:ascii="Times New Roman" w:hAnsi="Times New Roman" w:cs="Times New Roman"/>
+          <w:sz w:val="24"/>
+          <w:szCs w:val="24"/>
+        </w:rPr>
+      </w:pPr>
     </w:p>
     <w:sectPr>
       <w:pgSz w:w="11906" w:h="16838"/>

</xml_diff>